<commit_message>
Added PDF of week 14
</commit_message>
<xml_diff>
--- a/Reporting/ScrumMeetings/SCRUM MEETING WEEK 14.docx
+++ b/Reporting/ScrumMeetings/SCRUM MEETING WEEK 14.docx
@@ -1621,7 +1621,14 @@
                 <w:rFonts w:ascii="Times New Roman" w:eastAsia="Times New Roman" w:hAnsi="Times New Roman" w:cs="Times New Roman"/>
                 <w:spacing w:val="-1"/>
               </w:rPr>
-              <w:t>Everyone finished their tasks accordingly.</w:t>
+              <w:t>Everyone finished their tasks accordingly</w:t>
+            </w:r>
+            <w:r>
+              <w:rPr>
+                <w:rFonts w:ascii="Times New Roman" w:eastAsia="Times New Roman" w:hAnsi="Times New Roman" w:cs="Times New Roman"/>
+                <w:spacing w:val="-1"/>
+              </w:rPr>
+              <w:t>, except for the above which have been left for the next sprint cycle.</w:t>
             </w:r>
           </w:p>
         </w:tc>
@@ -1977,7 +1984,7 @@
                 <w:rFonts w:ascii="Times New Roman" w:eastAsia="Times New Roman" w:hAnsi="Times New Roman" w:cs="Times New Roman"/>
                 <w:spacing w:val="-1"/>
               </w:rPr>
-              <w:t xml:space="preserve">Ensuring that the “All members” section on the right sidebar only renders when the user has clicked on a text channel (this does not include direct messages). That means it should not render when the user is on the app shell. We also need to make sure it always works and changes as the user clicks on text </w:t>
+              <w:t xml:space="preserve">Ensuring that the “All members” section on the right sidebar only renders when the user has clicked on a text channel (this does not include direct messages). That means it should not render when the user is on the app shell. We also need to make sure it always </w:t>
             </w:r>
             <w:r>
               <w:rPr>
@@ -1985,7 +1992,7 @@
                 <w:spacing w:val="-1"/>
               </w:rPr>
               <w:lastRenderedPageBreak/>
-              <w:t xml:space="preserve">channels: 5 </w:t>
+              <w:t xml:space="preserve">works and changes as the user clicks on text channels: 5 </w:t>
             </w:r>
             <w:proofErr w:type="gramStart"/>
             <w:r>
@@ -2729,6 +2736,7 @@
           <w:sz w:val="34"/>
           <w:szCs w:val="34"/>
         </w:rPr>
+        <w:lastRenderedPageBreak/>
         <w:fldChar w:fldCharType="begin"/>
       </w:r>
       <w:r>
@@ -2843,7 +2851,6 @@
         </w:numPr>
       </w:pPr>
       <w:r>
-        <w:lastRenderedPageBreak/>
         <w:t>Lecture slides</w:t>
       </w:r>
       <w:r>

</xml_diff>